<commit_message>
i updated the changes included Testcases anf description
i updated the changes included Testcases anf description
</commit_message>
<xml_diff>
--- a/assignment 3.docx
+++ b/assignment 3.docx
@@ -448,7 +448,7 @@
         <mc:AlternateContent>
           <mc:Choice Requires="wps">
             <w:drawing>
-              <wp:anchor distT="0" distB="0" distL="114300" distR="114300" simplePos="0" relativeHeight="251673600" behindDoc="0" locked="0" layoutInCell="1" allowOverlap="1">
+              <wp:anchor distT="0" distB="0" distL="114300" distR="114300" simplePos="0" relativeHeight="251673600" behindDoc="0" locked="0" layoutInCell="1" allowOverlap="1" wp14:anchorId="0CCA7F35" wp14:editId="4F7EC675">
                 <wp:simplePos x="0" y="0"/>
                 <wp:positionH relativeFrom="column">
                   <wp:posOffset>1225369</wp:posOffset>
@@ -511,7 +511,7 @@
         <mc:AlternateContent>
           <mc:Choice Requires="wps">
             <w:drawing>
-              <wp:anchor distT="0" distB="0" distL="114300" distR="114300" simplePos="0" relativeHeight="251669504" behindDoc="0" locked="0" layoutInCell="1" allowOverlap="1" wp14:anchorId="1805B067" wp14:editId="2D4D2A0C">
+              <wp:anchor distT="0" distB="0" distL="114300" distR="114300" simplePos="0" relativeHeight="251669504" behindDoc="0" locked="0" layoutInCell="1" allowOverlap="1" wp14:anchorId="4D9044CE" wp14:editId="32AC658F">
                 <wp:simplePos x="0" y="0"/>
                 <wp:positionH relativeFrom="column">
                   <wp:posOffset>200967</wp:posOffset>
@@ -574,7 +574,7 @@
         <mc:AlternateContent>
           <mc:Choice Requires="wps">
             <w:drawing>
-              <wp:anchor distT="0" distB="0" distL="114300" distR="114300" simplePos="0" relativeHeight="251665408" behindDoc="0" locked="0" layoutInCell="1" allowOverlap="1" wp14:anchorId="0452E4E8" wp14:editId="7B2443E3">
+              <wp:anchor distT="0" distB="0" distL="114300" distR="114300" simplePos="0" relativeHeight="251665408" behindDoc="0" locked="0" layoutInCell="1" allowOverlap="1" wp14:anchorId="1AC0E6CF" wp14:editId="75634E17">
                 <wp:simplePos x="0" y="0"/>
                 <wp:positionH relativeFrom="column">
                   <wp:posOffset>200967</wp:posOffset>
@@ -643,7 +643,7 @@
         <mc:AlternateContent>
           <mc:Choice Requires="wps">
             <w:drawing>
-              <wp:anchor distT="0" distB="0" distL="114300" distR="114300" simplePos="0" relativeHeight="251664384" behindDoc="0" locked="0" layoutInCell="1" allowOverlap="1" wp14:anchorId="394D50BA" wp14:editId="661ED3BF">
+              <wp:anchor distT="0" distB="0" distL="114300" distR="114300" simplePos="0" relativeHeight="251664384" behindDoc="0" locked="0" layoutInCell="1" allowOverlap="1" wp14:anchorId="7DB7BFB6" wp14:editId="0D42B6F6">
                 <wp:simplePos x="0" y="0"/>
                 <wp:positionH relativeFrom="column">
                   <wp:posOffset>1185364</wp:posOffset>
@@ -706,7 +706,7 @@
         <mc:AlternateContent>
           <mc:Choice Requires="wps">
             <w:drawing>
-              <wp:anchor distT="0" distB="0" distL="114300" distR="114300" simplePos="0" relativeHeight="251663360" behindDoc="0" locked="0" layoutInCell="1" allowOverlap="1" wp14:anchorId="47AE40F8" wp14:editId="02FF4A3B">
+              <wp:anchor distT="0" distB="0" distL="114300" distR="114300" simplePos="0" relativeHeight="251663360" behindDoc="0" locked="0" layoutInCell="1" allowOverlap="1" wp14:anchorId="5371A8FF" wp14:editId="4A6D303A">
                 <wp:simplePos x="0" y="0"/>
                 <wp:positionH relativeFrom="column">
                   <wp:posOffset>200967</wp:posOffset>
@@ -769,7 +769,7 @@
         <mc:AlternateContent>
           <mc:Choice Requires="wps">
             <w:drawing>
-              <wp:anchor distT="0" distB="0" distL="114300" distR="114300" simplePos="0" relativeHeight="251659264" behindDoc="0" locked="0" layoutInCell="1" allowOverlap="1" wp14:anchorId="16CF6EA3" wp14:editId="2ED41558">
+              <wp:anchor distT="0" distB="0" distL="114300" distR="114300" simplePos="0" relativeHeight="251659264" behindDoc="0" locked="0" layoutInCell="1" allowOverlap="1" wp14:anchorId="59E008FF" wp14:editId="02C5F602">
                 <wp:simplePos x="0" y="0"/>
                 <wp:positionH relativeFrom="column">
                   <wp:posOffset>1045029</wp:posOffset>
@@ -871,7 +871,7 @@
         <mc:AlternateContent>
           <mc:Choice Requires="wps">
             <w:drawing>
-              <wp:anchor distT="0" distB="0" distL="114300" distR="114300" simplePos="0" relativeHeight="251672576" behindDoc="0" locked="0" layoutInCell="1" allowOverlap="1" wp14:anchorId="1943AF4E" wp14:editId="54A9111C">
+              <wp:anchor distT="0" distB="0" distL="114300" distR="114300" simplePos="0" relativeHeight="251672576" behindDoc="0" locked="0" layoutInCell="1" allowOverlap="1" wp14:anchorId="7F7B5642" wp14:editId="39A91046">
                 <wp:simplePos x="0" y="0"/>
                 <wp:positionH relativeFrom="column">
                   <wp:posOffset>1184233</wp:posOffset>
@@ -934,7 +934,7 @@
         <mc:AlternateContent>
           <mc:Choice Requires="wps">
             <w:drawing>
-              <wp:anchor distT="0" distB="0" distL="114300" distR="114300" simplePos="0" relativeHeight="251671552" behindDoc="0" locked="0" layoutInCell="1" allowOverlap="1" wp14:anchorId="75024DD7" wp14:editId="747115CE">
+              <wp:anchor distT="0" distB="0" distL="114300" distR="114300" simplePos="0" relativeHeight="251671552" behindDoc="0" locked="0" layoutInCell="1" allowOverlap="1" wp14:anchorId="25E2265F" wp14:editId="6FE6D54A">
                 <wp:simplePos x="0" y="0"/>
                 <wp:positionH relativeFrom="column">
                   <wp:posOffset>200967</wp:posOffset>
@@ -997,7 +997,7 @@
         <mc:AlternateContent>
           <mc:Choice Requires="wps">
             <w:drawing>
-              <wp:anchor distT="0" distB="0" distL="114300" distR="114300" simplePos="0" relativeHeight="251666432" behindDoc="0" locked="0" layoutInCell="1" allowOverlap="1" wp14:anchorId="315E84D6" wp14:editId="121AC91B">
+              <wp:anchor distT="0" distB="0" distL="114300" distR="114300" simplePos="0" relativeHeight="251666432" behindDoc="0" locked="0" layoutInCell="1" allowOverlap="1" wp14:anchorId="05915C5E" wp14:editId="34912597">
                 <wp:simplePos x="0" y="0"/>
                 <wp:positionH relativeFrom="column">
                   <wp:posOffset>200967</wp:posOffset>
@@ -1060,7 +1060,7 @@
         <mc:AlternateContent>
           <mc:Choice Requires="wps">
             <w:drawing>
-              <wp:anchor distT="0" distB="0" distL="114300" distR="114300" simplePos="0" relativeHeight="251660288" behindDoc="0" locked="0" layoutInCell="1" allowOverlap="1" wp14:anchorId="28A1CF9A" wp14:editId="62A602A9">
+              <wp:anchor distT="0" distB="0" distL="114300" distR="114300" simplePos="0" relativeHeight="251660288" behindDoc="0" locked="0" layoutInCell="1" allowOverlap="1" wp14:anchorId="3F5BE879" wp14:editId="43F242E6">
                 <wp:simplePos x="0" y="0"/>
                 <wp:positionH relativeFrom="column">
                   <wp:posOffset>1045029</wp:posOffset>
@@ -1159,7 +1159,7 @@
         <mc:AlternateContent>
           <mc:Choice Requires="wps">
             <w:drawing>
-              <wp:anchor distT="0" distB="0" distL="114300" distR="114300" simplePos="0" relativeHeight="251670528" behindDoc="0" locked="0" layoutInCell="1" allowOverlap="1" wp14:anchorId="15C104AF" wp14:editId="28DD67A5">
+              <wp:anchor distT="0" distB="0" distL="114300" distR="114300" simplePos="0" relativeHeight="251670528" behindDoc="0" locked="0" layoutInCell="1" allowOverlap="1" wp14:anchorId="3FFD3C55" wp14:editId="71006D5B">
                 <wp:simplePos x="0" y="0"/>
                 <wp:positionH relativeFrom="column">
                   <wp:posOffset>200966</wp:posOffset>
@@ -1237,7 +1237,7 @@
         <mc:AlternateContent>
           <mc:Choice Requires="wps">
             <w:drawing>
-              <wp:anchor distT="0" distB="0" distL="114300" distR="114300" simplePos="0" relativeHeight="251668480" behindDoc="0" locked="0" layoutInCell="1" allowOverlap="1" wp14:anchorId="50DDF603" wp14:editId="6E33BF75">
+              <wp:anchor distT="0" distB="0" distL="114300" distR="114300" simplePos="0" relativeHeight="251668480" behindDoc="0" locked="0" layoutInCell="1" allowOverlap="1" wp14:anchorId="38702C27" wp14:editId="425AA3D1">
                 <wp:simplePos x="0" y="0"/>
                 <wp:positionH relativeFrom="column">
                   <wp:posOffset>120579</wp:posOffset>
@@ -1300,7 +1300,7 @@
         <mc:AlternateContent>
           <mc:Choice Requires="wps">
             <w:drawing>
-              <wp:anchor distT="0" distB="0" distL="114300" distR="114300" simplePos="0" relativeHeight="251661312" behindDoc="0" locked="0" layoutInCell="1" allowOverlap="1" wp14:anchorId="5244DAB2" wp14:editId="3686CDC9">
+              <wp:anchor distT="0" distB="0" distL="114300" distR="114300" simplePos="0" relativeHeight="251661312" behindDoc="0" locked="0" layoutInCell="1" allowOverlap="1" wp14:anchorId="2A4B65FD" wp14:editId="29946551">
                 <wp:simplePos x="0" y="0"/>
                 <wp:positionH relativeFrom="column">
                   <wp:posOffset>1045029</wp:posOffset>
@@ -1375,8 +1375,6 @@
         </w:rPr>
         <w:t>AND</w:t>
       </w:r>
-      <w:bookmarkStart w:id="0" w:name="_GoBack"/>
-      <w:bookmarkEnd w:id="0"/>
     </w:p>
     <w:p>
       <w:pPr>
@@ -1394,7 +1392,7 @@
         <mc:AlternateContent>
           <mc:Choice Requires="wps">
             <w:drawing>
-              <wp:anchor distT="0" distB="0" distL="114300" distR="114300" simplePos="0" relativeHeight="251662336" behindDoc="0" locked="0" layoutInCell="1" allowOverlap="1" wp14:anchorId="6C9159CE" wp14:editId="1F2F201C">
+              <wp:anchor distT="0" distB="0" distL="114300" distR="114300" simplePos="0" relativeHeight="251662336" behindDoc="0" locked="0" layoutInCell="1" allowOverlap="1" wp14:anchorId="3CFF9610" wp14:editId="342CC226">
                 <wp:simplePos x="0" y="0"/>
                 <wp:positionH relativeFrom="column">
                   <wp:posOffset>1044764</wp:posOffset>
@@ -1473,7 +1471,7 @@
       <w:pPr>
         <w:rPr>
           <w:b/>
-          <w:sz w:val="32"/>
+          <w:sz w:val="20"/>
         </w:rPr>
       </w:pPr>
       <w:r>
@@ -1485,7 +1483,7 @@
         <mc:AlternateContent>
           <mc:Choice Requires="wps">
             <w:drawing>
-              <wp:anchor distT="0" distB="0" distL="114300" distR="114300" simplePos="0" relativeHeight="251667456" behindDoc="0" locked="0" layoutInCell="1" allowOverlap="1" wp14:anchorId="6DEF97C7" wp14:editId="1B9EA3AF">
+              <wp:anchor distT="0" distB="0" distL="114300" distR="114300" simplePos="0" relativeHeight="251667456" behindDoc="0" locked="0" layoutInCell="1" allowOverlap="1" wp14:anchorId="3894A21A" wp14:editId="391BA426">
                 <wp:simplePos x="0" y="0"/>
                 <wp:positionH relativeFrom="column">
                   <wp:posOffset>200967</wp:posOffset>
@@ -1554,6 +1552,1576 @@
         <w:t>AND</w:t>
       </w:r>
     </w:p>
+    <w:p>
+      <w:pPr>
+        <w:jc w:val="center"/>
+        <w:rPr>
+          <w:b/>
+          <w:noProof/>
+          <w:sz w:val="32"/>
+        </w:rPr>
+      </w:pPr>
+      <w:r>
+        <w:rPr>
+          <w:b/>
+          <w:noProof/>
+          <w:sz w:val="32"/>
+        </w:rPr>
+        <w:lastRenderedPageBreak/>
+        <w:t>Decision Table</w:t>
+      </w:r>
+    </w:p>
+    <w:tbl>
+      <w:tblPr>
+        <w:tblStyle w:val="TableGrid"/>
+        <w:tblW w:w="0" w:type="auto"/>
+        <w:tblLook w:val="04A0" w:firstRow="1" w:lastRow="0" w:firstColumn="1" w:lastColumn="0" w:noHBand="0" w:noVBand="1"/>
+      </w:tblPr>
+      <w:tblGrid>
+        <w:gridCol w:w="3046"/>
+        <w:gridCol w:w="3636"/>
+        <w:gridCol w:w="2894"/>
+      </w:tblGrid>
+      <w:tr>
+        <w:tc>
+          <w:tcPr>
+            <w:tcW w:w="3046" w:type="dxa"/>
+          </w:tcPr>
+          <w:p>
+            <w:pPr>
+              <w:jc w:val="center"/>
+              <w:rPr>
+                <w:b/>
+              </w:rPr>
+            </w:pPr>
+            <w:r>
+              <w:rPr>
+                <w:b/>
+              </w:rPr>
+              <w:t>Condition/Cause</w:t>
+            </w:r>
+          </w:p>
+        </w:tc>
+        <w:tc>
+          <w:tcPr>
+            <w:tcW w:w="3636" w:type="dxa"/>
+          </w:tcPr>
+          <w:p>
+            <w:pPr>
+              <w:jc w:val="center"/>
+              <w:rPr>
+                <w:b/>
+              </w:rPr>
+            </w:pPr>
+            <w:proofErr w:type="gramStart"/>
+            <w:r>
+              <w:rPr>
+                <w:b/>
+              </w:rPr>
+              <w:t>C1(</w:t>
+            </w:r>
+            <w:proofErr w:type="spellStart"/>
+            <w:proofErr w:type="gramEnd"/>
+            <w:r>
+              <w:rPr>
+                <w:b/>
+              </w:rPr>
+              <w:t>Mmarks</w:t>
+            </w:r>
+            <w:proofErr w:type="spellEnd"/>
+            <w:r>
+              <w:rPr>
+                <w:b/>
+              </w:rPr>
+              <w:t>=50%)</w:t>
+            </w:r>
+          </w:p>
+        </w:tc>
+        <w:tc>
+          <w:tcPr>
+            <w:tcW w:w="2894" w:type="dxa"/>
+          </w:tcPr>
+          <w:p>
+            <w:pPr>
+              <w:jc w:val="center"/>
+              <w:rPr>
+                <w:b/>
+                <w:sz w:val="24"/>
+              </w:rPr>
+            </w:pPr>
+            <w:r>
+              <w:rPr>
+                <w:b/>
+                <w:sz w:val="24"/>
+              </w:rPr>
+              <w:t>1010</w:t>
+            </w:r>
+          </w:p>
+        </w:tc>
+      </w:tr>
+      <w:tr>
+        <w:tc>
+          <w:tcPr>
+            <w:tcW w:w="3046" w:type="dxa"/>
+          </w:tcPr>
+          <w:p>
+            <w:pPr>
+              <w:jc w:val="center"/>
+              <w:rPr>
+                <w:b/>
+              </w:rPr>
+            </w:pPr>
+            <w:r>
+              <w:rPr>
+                <w:b/>
+              </w:rPr>
+              <w:t>Condition/Cause</w:t>
+            </w:r>
+          </w:p>
+        </w:tc>
+        <w:tc>
+          <w:tcPr>
+            <w:tcW w:w="3636" w:type="dxa"/>
+          </w:tcPr>
+          <w:p>
+            <w:pPr>
+              <w:jc w:val="center"/>
+              <w:rPr>
+                <w:b/>
+              </w:rPr>
+            </w:pPr>
+            <w:proofErr w:type="gramStart"/>
+            <w:r>
+              <w:rPr>
+                <w:b/>
+              </w:rPr>
+              <w:t>C2(</w:t>
+            </w:r>
+            <w:proofErr w:type="spellStart"/>
+            <w:proofErr w:type="gramEnd"/>
+            <w:r>
+              <w:rPr>
+                <w:b/>
+              </w:rPr>
+              <w:t>Mmarks</w:t>
+            </w:r>
+            <w:proofErr w:type="spellEnd"/>
+            <w:r>
+              <w:rPr>
+                <w:b/>
+              </w:rPr>
+              <w:t>&lt;50%)</w:t>
+            </w:r>
+          </w:p>
+        </w:tc>
+        <w:tc>
+          <w:tcPr>
+            <w:tcW w:w="2894" w:type="dxa"/>
+          </w:tcPr>
+          <w:p>
+            <w:pPr>
+              <w:jc w:val="center"/>
+              <w:rPr>
+                <w:b/>
+                <w:sz w:val="28"/>
+              </w:rPr>
+            </w:pPr>
+            <w:r>
+              <w:rPr>
+                <w:b/>
+                <w:sz w:val="24"/>
+              </w:rPr>
+              <w:t>0100</w:t>
+            </w:r>
+          </w:p>
+        </w:tc>
+      </w:tr>
+      <w:tr>
+        <w:tc>
+          <w:tcPr>
+            <w:tcW w:w="3046" w:type="dxa"/>
+          </w:tcPr>
+          <w:p>
+            <w:pPr>
+              <w:jc w:val="center"/>
+              <w:rPr>
+                <w:b/>
+              </w:rPr>
+            </w:pPr>
+            <w:r>
+              <w:rPr>
+                <w:b/>
+              </w:rPr>
+              <w:t>Condition/Cause</w:t>
+            </w:r>
+          </w:p>
+        </w:tc>
+        <w:tc>
+          <w:tcPr>
+            <w:tcW w:w="3636" w:type="dxa"/>
+          </w:tcPr>
+          <w:p>
+            <w:pPr>
+              <w:jc w:val="center"/>
+              <w:rPr>
+                <w:b/>
+              </w:rPr>
+            </w:pPr>
+            <w:proofErr w:type="gramStart"/>
+            <w:r>
+              <w:rPr>
+                <w:b/>
+              </w:rPr>
+              <w:t>C3(</w:t>
+            </w:r>
+            <w:proofErr w:type="spellStart"/>
+            <w:proofErr w:type="gramEnd"/>
+            <w:r>
+              <w:rPr>
+                <w:b/>
+              </w:rPr>
+              <w:t>Mmarks</w:t>
+            </w:r>
+            <w:proofErr w:type="spellEnd"/>
+            <w:r>
+              <w:rPr>
+                <w:b/>
+              </w:rPr>
+              <w:t>&gt;50%andMmarks&lt;=100%)</w:t>
+            </w:r>
+          </w:p>
+        </w:tc>
+        <w:tc>
+          <w:tcPr>
+            <w:tcW w:w="2894" w:type="dxa"/>
+          </w:tcPr>
+          <w:p>
+            <w:pPr>
+              <w:jc w:val="center"/>
+              <w:rPr>
+                <w:b/>
+                <w:sz w:val="28"/>
+              </w:rPr>
+            </w:pPr>
+            <w:r>
+              <w:rPr>
+                <w:b/>
+                <w:sz w:val="24"/>
+              </w:rPr>
+              <w:t>0001</w:t>
+            </w:r>
+          </w:p>
+        </w:tc>
+      </w:tr>
+      <w:tr>
+        <w:tc>
+          <w:tcPr>
+            <w:tcW w:w="3046" w:type="dxa"/>
+          </w:tcPr>
+          <w:p>
+            <w:pPr>
+              <w:jc w:val="center"/>
+              <w:rPr>
+                <w:b/>
+              </w:rPr>
+            </w:pPr>
+            <w:r>
+              <w:rPr>
+                <w:b/>
+              </w:rPr>
+              <w:t>Condition/Cause</w:t>
+            </w:r>
+          </w:p>
+        </w:tc>
+        <w:tc>
+          <w:tcPr>
+            <w:tcW w:w="3636" w:type="dxa"/>
+          </w:tcPr>
+          <w:p>
+            <w:pPr>
+              <w:jc w:val="center"/>
+              <w:rPr>
+                <w:b/>
+              </w:rPr>
+            </w:pPr>
+            <w:proofErr w:type="gramStart"/>
+            <w:r>
+              <w:rPr>
+                <w:b/>
+              </w:rPr>
+              <w:t>C4(</w:t>
+            </w:r>
+            <w:proofErr w:type="spellStart"/>
+            <w:proofErr w:type="gramEnd"/>
+            <w:r>
+              <w:rPr>
+                <w:b/>
+              </w:rPr>
+              <w:t>Mmarks</w:t>
+            </w:r>
+            <w:proofErr w:type="spellEnd"/>
+            <w:r>
+              <w:rPr>
+                <w:b/>
+              </w:rPr>
+              <w:t>=60%)</w:t>
+            </w:r>
+          </w:p>
+        </w:tc>
+        <w:tc>
+          <w:tcPr>
+            <w:tcW w:w="2894" w:type="dxa"/>
+          </w:tcPr>
+          <w:p>
+            <w:pPr>
+              <w:jc w:val="center"/>
+              <w:rPr>
+                <w:b/>
+                <w:sz w:val="28"/>
+              </w:rPr>
+            </w:pPr>
+            <w:r>
+              <w:rPr>
+                <w:b/>
+                <w:sz w:val="24"/>
+              </w:rPr>
+              <w:t>1100</w:t>
+            </w:r>
+          </w:p>
+        </w:tc>
+      </w:tr>
+      <w:tr>
+        <w:tc>
+          <w:tcPr>
+            <w:tcW w:w="3046" w:type="dxa"/>
+          </w:tcPr>
+          <w:p>
+            <w:pPr>
+              <w:jc w:val="center"/>
+              <w:rPr>
+                <w:b/>
+              </w:rPr>
+            </w:pPr>
+            <w:r>
+              <w:rPr>
+                <w:b/>
+              </w:rPr>
+              <w:t>Condition/Cause</w:t>
+            </w:r>
+          </w:p>
+        </w:tc>
+        <w:tc>
+          <w:tcPr>
+            <w:tcW w:w="3636" w:type="dxa"/>
+          </w:tcPr>
+          <w:p>
+            <w:pPr>
+              <w:jc w:val="center"/>
+              <w:rPr>
+                <w:b/>
+              </w:rPr>
+            </w:pPr>
+            <w:proofErr w:type="gramStart"/>
+            <w:r>
+              <w:rPr>
+                <w:b/>
+              </w:rPr>
+              <w:t>C5(</w:t>
+            </w:r>
+            <w:proofErr w:type="spellStart"/>
+            <w:proofErr w:type="gramEnd"/>
+            <w:r>
+              <w:rPr>
+                <w:b/>
+              </w:rPr>
+              <w:t>Fmarks</w:t>
+            </w:r>
+            <w:proofErr w:type="spellEnd"/>
+            <w:r>
+              <w:rPr>
+                <w:b/>
+              </w:rPr>
+              <w:t>&lt;60%)</w:t>
+            </w:r>
+          </w:p>
+        </w:tc>
+        <w:tc>
+          <w:tcPr>
+            <w:tcW w:w="2894" w:type="dxa"/>
+          </w:tcPr>
+          <w:p>
+            <w:pPr>
+              <w:jc w:val="center"/>
+              <w:rPr>
+                <w:b/>
+                <w:sz w:val="28"/>
+              </w:rPr>
+            </w:pPr>
+            <w:r>
+              <w:rPr>
+                <w:b/>
+                <w:sz w:val="24"/>
+              </w:rPr>
+              <w:t>0010</w:t>
+            </w:r>
+          </w:p>
+        </w:tc>
+      </w:tr>
+      <w:tr>
+        <w:tc>
+          <w:tcPr>
+            <w:tcW w:w="3046" w:type="dxa"/>
+          </w:tcPr>
+          <w:p>
+            <w:pPr>
+              <w:jc w:val="center"/>
+              <w:rPr>
+                <w:b/>
+              </w:rPr>
+            </w:pPr>
+            <w:r>
+              <w:rPr>
+                <w:b/>
+              </w:rPr>
+              <w:t>Condition/Cause</w:t>
+            </w:r>
+          </w:p>
+        </w:tc>
+        <w:tc>
+          <w:tcPr>
+            <w:tcW w:w="3636" w:type="dxa"/>
+          </w:tcPr>
+          <w:p>
+            <w:pPr>
+              <w:jc w:val="center"/>
+              <w:rPr>
+                <w:b/>
+              </w:rPr>
+            </w:pPr>
+            <w:proofErr w:type="gramStart"/>
+            <w:r>
+              <w:rPr>
+                <w:b/>
+              </w:rPr>
+              <w:t>C6(</w:t>
+            </w:r>
+            <w:proofErr w:type="spellStart"/>
+            <w:proofErr w:type="gramEnd"/>
+            <w:r>
+              <w:rPr>
+                <w:b/>
+              </w:rPr>
+              <w:t>Fmarks</w:t>
+            </w:r>
+            <w:proofErr w:type="spellEnd"/>
+            <w:r>
+              <w:rPr>
+                <w:b/>
+              </w:rPr>
+              <w:t>&gt;60%andFmarks&lt;=100%)</w:t>
+            </w:r>
+          </w:p>
+        </w:tc>
+        <w:tc>
+          <w:tcPr>
+            <w:tcW w:w="2894" w:type="dxa"/>
+          </w:tcPr>
+          <w:p>
+            <w:pPr>
+              <w:jc w:val="center"/>
+              <w:rPr>
+                <w:b/>
+                <w:sz w:val="28"/>
+              </w:rPr>
+            </w:pPr>
+            <w:r>
+              <w:rPr>
+                <w:b/>
+                <w:sz w:val="24"/>
+              </w:rPr>
+              <w:t>0001</w:t>
+            </w:r>
+          </w:p>
+        </w:tc>
+      </w:tr>
+      <w:tr>
+        <w:tc>
+          <w:tcPr>
+            <w:tcW w:w="3046" w:type="dxa"/>
+          </w:tcPr>
+          <w:p>
+            <w:pPr>
+              <w:jc w:val="center"/>
+              <w:rPr>
+                <w:b/>
+              </w:rPr>
+            </w:pPr>
+            <w:r>
+              <w:rPr>
+                <w:b/>
+              </w:rPr>
+              <w:t>Action/Effort</w:t>
+            </w:r>
+          </w:p>
+        </w:tc>
+        <w:tc>
+          <w:tcPr>
+            <w:tcW w:w="3636" w:type="dxa"/>
+          </w:tcPr>
+          <w:p>
+            <w:pPr>
+              <w:jc w:val="center"/>
+              <w:rPr>
+                <w:b/>
+              </w:rPr>
+            </w:pPr>
+            <w:r>
+              <w:rPr>
+                <w:b/>
+              </w:rPr>
+              <w:t>E1 Clear</w:t>
+            </w:r>
+          </w:p>
+        </w:tc>
+        <w:tc>
+          <w:tcPr>
+            <w:tcW w:w="2894" w:type="dxa"/>
+          </w:tcPr>
+          <w:p>
+            <w:pPr>
+              <w:jc w:val="center"/>
+              <w:rPr>
+                <w:b/>
+                <w:sz w:val="24"/>
+              </w:rPr>
+            </w:pPr>
+            <w:r>
+              <w:rPr>
+                <w:b/>
+                <w:sz w:val="24"/>
+              </w:rPr>
+              <w:t>x—x</w:t>
+            </w:r>
+          </w:p>
+        </w:tc>
+      </w:tr>
+      <w:tr>
+        <w:tc>
+          <w:tcPr>
+            <w:tcW w:w="3046" w:type="dxa"/>
+          </w:tcPr>
+          <w:p>
+            <w:pPr>
+              <w:jc w:val="center"/>
+              <w:rPr>
+                <w:b/>
+              </w:rPr>
+            </w:pPr>
+            <w:r>
+              <w:rPr>
+                <w:b/>
+              </w:rPr>
+              <w:t>Action/Effort</w:t>
+            </w:r>
+          </w:p>
+        </w:tc>
+        <w:tc>
+          <w:tcPr>
+            <w:tcW w:w="3636" w:type="dxa"/>
+          </w:tcPr>
+          <w:p>
+            <w:pPr>
+              <w:jc w:val="center"/>
+              <w:rPr>
+                <w:b/>
+              </w:rPr>
+            </w:pPr>
+            <w:r>
+              <w:rPr>
+                <w:b/>
+              </w:rPr>
+              <w:t>E2 not Clear</w:t>
+            </w:r>
+          </w:p>
+        </w:tc>
+        <w:tc>
+          <w:tcPr>
+            <w:tcW w:w="2894" w:type="dxa"/>
+          </w:tcPr>
+          <w:p>
+            <w:pPr>
+              <w:jc w:val="center"/>
+              <w:rPr>
+                <w:b/>
+                <w:sz w:val="32"/>
+              </w:rPr>
+            </w:pPr>
+            <w:r>
+              <w:rPr>
+                <w:b/>
+                <w:sz w:val="32"/>
+              </w:rPr>
+              <w:t>-xx-</w:t>
+            </w:r>
+          </w:p>
+        </w:tc>
+      </w:tr>
+    </w:tbl>
+    <w:p>
+      <w:pPr>
+        <w:jc w:val="center"/>
+        <w:rPr>
+          <w:b/>
+          <w:sz w:val="32"/>
+        </w:rPr>
+      </w:pPr>
+    </w:p>
+    <w:p>
+      <w:pPr>
+        <w:jc w:val="center"/>
+        <w:rPr>
+          <w:b/>
+          <w:sz w:val="32"/>
+        </w:rPr>
+      </w:pPr>
+      <w:r>
+        <w:rPr>
+          <w:b/>
+          <w:sz w:val="32"/>
+        </w:rPr>
+        <w:t>Test Cases</w:t>
+      </w:r>
+    </w:p>
+    <w:tbl>
+      <w:tblPr>
+        <w:tblStyle w:val="TableGrid"/>
+        <w:tblW w:w="0" w:type="auto"/>
+        <w:tblLook w:val="04A0" w:firstRow="1" w:lastRow="0" w:firstColumn="1" w:lastColumn="0" w:noHBand="0" w:noVBand="1"/>
+      </w:tblPr>
+      <w:tblGrid>
+        <w:gridCol w:w="2394"/>
+        <w:gridCol w:w="2394"/>
+        <w:gridCol w:w="2394"/>
+        <w:gridCol w:w="2394"/>
+      </w:tblGrid>
+      <w:tr>
+        <w:tc>
+          <w:tcPr>
+            <w:tcW w:w="2394" w:type="dxa"/>
+          </w:tcPr>
+          <w:p>
+            <w:pPr>
+              <w:jc w:val="center"/>
+              <w:rPr>
+                <w:b/>
+              </w:rPr>
+            </w:pPr>
+            <w:r>
+              <w:rPr>
+                <w:b/>
+              </w:rPr>
+              <w:t>Test Cases</w:t>
+            </w:r>
+          </w:p>
+        </w:tc>
+        <w:tc>
+          <w:tcPr>
+            <w:tcW w:w="2394" w:type="dxa"/>
+          </w:tcPr>
+          <w:p>
+            <w:pPr>
+              <w:jc w:val="center"/>
+              <w:rPr>
+                <w:b/>
+              </w:rPr>
+            </w:pPr>
+            <w:proofErr w:type="spellStart"/>
+            <w:r>
+              <w:rPr>
+                <w:b/>
+              </w:rPr>
+              <w:t>Mmarks</w:t>
+            </w:r>
+            <w:proofErr w:type="spellEnd"/>
+          </w:p>
+        </w:tc>
+        <w:tc>
+          <w:tcPr>
+            <w:tcW w:w="2394" w:type="dxa"/>
+          </w:tcPr>
+          <w:p>
+            <w:pPr>
+              <w:jc w:val="center"/>
+              <w:rPr>
+                <w:b/>
+              </w:rPr>
+            </w:pPr>
+            <w:proofErr w:type="spellStart"/>
+            <w:r>
+              <w:rPr>
+                <w:b/>
+              </w:rPr>
+              <w:t>Fmarks</w:t>
+            </w:r>
+            <w:proofErr w:type="spellEnd"/>
+          </w:p>
+        </w:tc>
+        <w:tc>
+          <w:tcPr>
+            <w:tcW w:w="2394" w:type="dxa"/>
+          </w:tcPr>
+          <w:p>
+            <w:pPr>
+              <w:jc w:val="center"/>
+              <w:rPr>
+                <w:b/>
+              </w:rPr>
+            </w:pPr>
+            <w:proofErr w:type="spellStart"/>
+            <w:r>
+              <w:rPr>
+                <w:b/>
+              </w:rPr>
+              <w:t>ExpectedOutPut</w:t>
+            </w:r>
+            <w:proofErr w:type="spellEnd"/>
+          </w:p>
+        </w:tc>
+      </w:tr>
+      <w:tr>
+        <w:tc>
+          <w:tcPr>
+            <w:tcW w:w="2394" w:type="dxa"/>
+          </w:tcPr>
+          <w:p>
+            <w:pPr>
+              <w:jc w:val="center"/>
+              <w:rPr>
+                <w:b/>
+              </w:rPr>
+            </w:pPr>
+            <w:r>
+              <w:rPr>
+                <w:b/>
+              </w:rPr>
+              <w:t>1</w:t>
+            </w:r>
+          </w:p>
+        </w:tc>
+        <w:tc>
+          <w:tcPr>
+            <w:tcW w:w="2394" w:type="dxa"/>
+          </w:tcPr>
+          <w:p>
+            <w:pPr>
+              <w:jc w:val="center"/>
+              <w:rPr>
+                <w:b/>
+              </w:rPr>
+            </w:pPr>
+            <w:r>
+              <w:rPr>
+                <w:b/>
+              </w:rPr>
+              <w:t>60</w:t>
+            </w:r>
+          </w:p>
+        </w:tc>
+        <w:tc>
+          <w:tcPr>
+            <w:tcW w:w="2394" w:type="dxa"/>
+          </w:tcPr>
+          <w:p>
+            <w:pPr>
+              <w:jc w:val="center"/>
+              <w:rPr>
+                <w:b/>
+              </w:rPr>
+            </w:pPr>
+            <w:r>
+              <w:rPr>
+                <w:b/>
+              </w:rPr>
+              <w:t>105</w:t>
+            </w:r>
+          </w:p>
+        </w:tc>
+        <w:tc>
+          <w:tcPr>
+            <w:tcW w:w="2394" w:type="dxa"/>
+          </w:tcPr>
+          <w:p>
+            <w:pPr>
+              <w:jc w:val="center"/>
+              <w:rPr>
+                <w:b/>
+                <w:sz w:val="32"/>
+              </w:rPr>
+            </w:pPr>
+            <w:r>
+              <w:rPr>
+                <w:b/>
+                <w:sz w:val="32"/>
+              </w:rPr>
+              <w:t>Not Clear</w:t>
+            </w:r>
+          </w:p>
+        </w:tc>
+      </w:tr>
+      <w:tr>
+        <w:tc>
+          <w:tcPr>
+            <w:tcW w:w="2394" w:type="dxa"/>
+          </w:tcPr>
+          <w:p>
+            <w:pPr>
+              <w:jc w:val="center"/>
+              <w:rPr>
+                <w:b/>
+              </w:rPr>
+            </w:pPr>
+            <w:r>
+              <w:rPr>
+                <w:b/>
+              </w:rPr>
+              <w:t>2</w:t>
+            </w:r>
+          </w:p>
+        </w:tc>
+        <w:tc>
+          <w:tcPr>
+            <w:tcW w:w="2394" w:type="dxa"/>
+          </w:tcPr>
+          <w:p>
+            <w:pPr>
+              <w:jc w:val="center"/>
+              <w:rPr>
+                <w:b/>
+              </w:rPr>
+            </w:pPr>
+            <w:r>
+              <w:rPr>
+                <w:b/>
+              </w:rPr>
+              <w:t>70</w:t>
+            </w:r>
+          </w:p>
+        </w:tc>
+        <w:tc>
+          <w:tcPr>
+            <w:tcW w:w="2394" w:type="dxa"/>
+          </w:tcPr>
+          <w:p>
+            <w:pPr>
+              <w:jc w:val="center"/>
+              <w:rPr>
+                <w:b/>
+              </w:rPr>
+            </w:pPr>
+            <w:r>
+              <w:rPr>
+                <w:b/>
+              </w:rPr>
+              <w:t>48</w:t>
+            </w:r>
+          </w:p>
+        </w:tc>
+        <w:tc>
+          <w:tcPr>
+            <w:tcW w:w="2394" w:type="dxa"/>
+          </w:tcPr>
+          <w:p>
+            <w:pPr>
+              <w:jc w:val="center"/>
+              <w:rPr>
+                <w:b/>
+                <w:sz w:val="32"/>
+              </w:rPr>
+            </w:pPr>
+            <w:r>
+              <w:rPr>
+                <w:b/>
+                <w:sz w:val="32"/>
+              </w:rPr>
+              <w:t>Not Clear</w:t>
+            </w:r>
+          </w:p>
+        </w:tc>
+      </w:tr>
+      <w:tr>
+        <w:tc>
+          <w:tcPr>
+            <w:tcW w:w="2394" w:type="dxa"/>
+          </w:tcPr>
+          <w:p>
+            <w:pPr>
+              <w:jc w:val="center"/>
+              <w:rPr>
+                <w:b/>
+              </w:rPr>
+            </w:pPr>
+            <w:r>
+              <w:rPr>
+                <w:b/>
+              </w:rPr>
+              <w:t>3</w:t>
+            </w:r>
+          </w:p>
+        </w:tc>
+        <w:tc>
+          <w:tcPr>
+            <w:tcW w:w="2394" w:type="dxa"/>
+          </w:tcPr>
+          <w:p>
+            <w:pPr>
+              <w:jc w:val="center"/>
+              <w:rPr>
+                <w:b/>
+              </w:rPr>
+            </w:pPr>
+            <w:r>
+              <w:rPr>
+                <w:b/>
+              </w:rPr>
+              <w:t>110</w:t>
+            </w:r>
+          </w:p>
+        </w:tc>
+        <w:tc>
+          <w:tcPr>
+            <w:tcW w:w="2394" w:type="dxa"/>
+          </w:tcPr>
+          <w:p>
+            <w:pPr>
+              <w:jc w:val="center"/>
+              <w:rPr>
+                <w:b/>
+              </w:rPr>
+            </w:pPr>
+            <w:r>
+              <w:rPr>
+                <w:b/>
+              </w:rPr>
+              <w:t>85</w:t>
+            </w:r>
+          </w:p>
+        </w:tc>
+        <w:tc>
+          <w:tcPr>
+            <w:tcW w:w="2394" w:type="dxa"/>
+          </w:tcPr>
+          <w:p>
+            <w:pPr>
+              <w:jc w:val="center"/>
+              <w:rPr>
+                <w:b/>
+                <w:sz w:val="32"/>
+              </w:rPr>
+            </w:pPr>
+            <w:r>
+              <w:rPr>
+                <w:b/>
+                <w:sz w:val="32"/>
+              </w:rPr>
+              <w:t>Not Clear</w:t>
+            </w:r>
+          </w:p>
+        </w:tc>
+      </w:tr>
+      <w:tr>
+        <w:tc>
+          <w:tcPr>
+            <w:tcW w:w="2394" w:type="dxa"/>
+          </w:tcPr>
+          <w:p>
+            <w:pPr>
+              <w:jc w:val="center"/>
+              <w:rPr>
+                <w:b/>
+              </w:rPr>
+            </w:pPr>
+            <w:r>
+              <w:rPr>
+                <w:b/>
+              </w:rPr>
+              <w:t>4</w:t>
+            </w:r>
+          </w:p>
+        </w:tc>
+        <w:tc>
+          <w:tcPr>
+            <w:tcW w:w="2394" w:type="dxa"/>
+          </w:tcPr>
+          <w:p>
+            <w:pPr>
+              <w:jc w:val="center"/>
+              <w:rPr>
+                <w:b/>
+              </w:rPr>
+            </w:pPr>
+            <w:r>
+              <w:rPr>
+                <w:b/>
+              </w:rPr>
+              <w:t>35</w:t>
+            </w:r>
+          </w:p>
+        </w:tc>
+        <w:tc>
+          <w:tcPr>
+            <w:tcW w:w="2394" w:type="dxa"/>
+          </w:tcPr>
+          <w:p>
+            <w:pPr>
+              <w:jc w:val="center"/>
+              <w:rPr>
+                <w:b/>
+              </w:rPr>
+            </w:pPr>
+            <w:r>
+              <w:rPr>
+                <w:b/>
+              </w:rPr>
+              <w:t>66</w:t>
+            </w:r>
+          </w:p>
+        </w:tc>
+        <w:tc>
+          <w:tcPr>
+            <w:tcW w:w="2394" w:type="dxa"/>
+          </w:tcPr>
+          <w:p>
+            <w:pPr>
+              <w:jc w:val="center"/>
+              <w:rPr>
+                <w:b/>
+                <w:sz w:val="32"/>
+              </w:rPr>
+            </w:pPr>
+            <w:r>
+              <w:rPr>
+                <w:b/>
+                <w:sz w:val="32"/>
+              </w:rPr>
+              <w:t>Not Clear</w:t>
+            </w:r>
+          </w:p>
+        </w:tc>
+      </w:tr>
+      <w:tr>
+        <w:tc>
+          <w:tcPr>
+            <w:tcW w:w="2394" w:type="dxa"/>
+          </w:tcPr>
+          <w:p>
+            <w:pPr>
+              <w:jc w:val="center"/>
+              <w:rPr>
+                <w:b/>
+              </w:rPr>
+            </w:pPr>
+            <w:r>
+              <w:rPr>
+                <w:b/>
+              </w:rPr>
+              <w:t>5</w:t>
+            </w:r>
+          </w:p>
+        </w:tc>
+        <w:tc>
+          <w:tcPr>
+            <w:tcW w:w="2394" w:type="dxa"/>
+          </w:tcPr>
+          <w:p>
+            <w:pPr>
+              <w:jc w:val="center"/>
+              <w:rPr>
+                <w:b/>
+              </w:rPr>
+            </w:pPr>
+            <w:r>
+              <w:rPr>
+                <w:b/>
+              </w:rPr>
+              <w:t>102</w:t>
+            </w:r>
+          </w:p>
+        </w:tc>
+        <w:tc>
+          <w:tcPr>
+            <w:tcW w:w="2394" w:type="dxa"/>
+          </w:tcPr>
+          <w:p>
+            <w:pPr>
+              <w:jc w:val="center"/>
+              <w:rPr>
+                <w:b/>
+              </w:rPr>
+            </w:pPr>
+            <w:r>
+              <w:rPr>
+                <w:b/>
+              </w:rPr>
+              <w:t>103</w:t>
+            </w:r>
+          </w:p>
+        </w:tc>
+        <w:tc>
+          <w:tcPr>
+            <w:tcW w:w="2394" w:type="dxa"/>
+          </w:tcPr>
+          <w:p>
+            <w:pPr>
+              <w:jc w:val="center"/>
+              <w:rPr>
+                <w:b/>
+                <w:sz w:val="32"/>
+              </w:rPr>
+            </w:pPr>
+            <w:r>
+              <w:rPr>
+                <w:b/>
+                <w:sz w:val="32"/>
+              </w:rPr>
+              <w:t>Not Clear</w:t>
+            </w:r>
+          </w:p>
+        </w:tc>
+      </w:tr>
+      <w:tr>
+        <w:tc>
+          <w:tcPr>
+            <w:tcW w:w="2394" w:type="dxa"/>
+          </w:tcPr>
+          <w:p>
+            <w:pPr>
+              <w:jc w:val="center"/>
+              <w:rPr>
+                <w:b/>
+              </w:rPr>
+            </w:pPr>
+            <w:r>
+              <w:rPr>
+                <w:b/>
+              </w:rPr>
+              <w:t>6</w:t>
+            </w:r>
+          </w:p>
+        </w:tc>
+        <w:tc>
+          <w:tcPr>
+            <w:tcW w:w="2394" w:type="dxa"/>
+          </w:tcPr>
+          <w:p>
+            <w:pPr>
+              <w:jc w:val="center"/>
+              <w:rPr>
+                <w:b/>
+              </w:rPr>
+            </w:pPr>
+            <w:r>
+              <w:rPr>
+                <w:b/>
+              </w:rPr>
+              <w:t>40</w:t>
+            </w:r>
+          </w:p>
+        </w:tc>
+        <w:tc>
+          <w:tcPr>
+            <w:tcW w:w="2394" w:type="dxa"/>
+          </w:tcPr>
+          <w:p>
+            <w:pPr>
+              <w:jc w:val="center"/>
+              <w:rPr>
+                <w:b/>
+              </w:rPr>
+            </w:pPr>
+            <w:r>
+              <w:rPr>
+                <w:b/>
+              </w:rPr>
+              <w:t>20</w:t>
+            </w:r>
+          </w:p>
+        </w:tc>
+        <w:tc>
+          <w:tcPr>
+            <w:tcW w:w="2394" w:type="dxa"/>
+          </w:tcPr>
+          <w:p>
+            <w:pPr>
+              <w:jc w:val="center"/>
+              <w:rPr>
+                <w:b/>
+                <w:sz w:val="32"/>
+              </w:rPr>
+            </w:pPr>
+            <w:r>
+              <w:rPr>
+                <w:b/>
+                <w:sz w:val="32"/>
+              </w:rPr>
+              <w:t>Not Clear</w:t>
+            </w:r>
+          </w:p>
+        </w:tc>
+      </w:tr>
+      <w:tr>
+        <w:tc>
+          <w:tcPr>
+            <w:tcW w:w="2394" w:type="dxa"/>
+          </w:tcPr>
+          <w:p>
+            <w:pPr>
+              <w:jc w:val="center"/>
+              <w:rPr>
+                <w:b/>
+              </w:rPr>
+            </w:pPr>
+            <w:r>
+              <w:rPr>
+                <w:b/>
+              </w:rPr>
+              <w:t>7</w:t>
+            </w:r>
+          </w:p>
+        </w:tc>
+        <w:tc>
+          <w:tcPr>
+            <w:tcW w:w="2394" w:type="dxa"/>
+          </w:tcPr>
+          <w:p>
+            <w:pPr>
+              <w:jc w:val="center"/>
+              <w:rPr>
+                <w:b/>
+              </w:rPr>
+            </w:pPr>
+            <w:r>
+              <w:rPr>
+                <w:b/>
+              </w:rPr>
+              <w:t>115</w:t>
+            </w:r>
+          </w:p>
+        </w:tc>
+        <w:tc>
+          <w:tcPr>
+            <w:tcW w:w="2394" w:type="dxa"/>
+          </w:tcPr>
+          <w:p>
+            <w:pPr>
+              <w:jc w:val="center"/>
+              <w:rPr>
+                <w:b/>
+              </w:rPr>
+            </w:pPr>
+            <w:r>
+              <w:rPr>
+                <w:b/>
+              </w:rPr>
+              <w:t>30</w:t>
+            </w:r>
+          </w:p>
+        </w:tc>
+        <w:tc>
+          <w:tcPr>
+            <w:tcW w:w="2394" w:type="dxa"/>
+          </w:tcPr>
+          <w:p>
+            <w:pPr>
+              <w:jc w:val="center"/>
+              <w:rPr>
+                <w:b/>
+                <w:sz w:val="32"/>
+              </w:rPr>
+            </w:pPr>
+            <w:r>
+              <w:rPr>
+                <w:b/>
+                <w:sz w:val="32"/>
+              </w:rPr>
+              <w:t>Not Clear</w:t>
+            </w:r>
+          </w:p>
+        </w:tc>
+      </w:tr>
+      <w:tr>
+        <w:tc>
+          <w:tcPr>
+            <w:tcW w:w="2394" w:type="dxa"/>
+          </w:tcPr>
+          <w:p>
+            <w:pPr>
+              <w:jc w:val="center"/>
+              <w:rPr>
+                <w:b/>
+              </w:rPr>
+            </w:pPr>
+            <w:r>
+              <w:rPr>
+                <w:b/>
+              </w:rPr>
+              <w:t>8</w:t>
+            </w:r>
+          </w:p>
+        </w:tc>
+        <w:tc>
+          <w:tcPr>
+            <w:tcW w:w="2394" w:type="dxa"/>
+          </w:tcPr>
+          <w:p>
+            <w:pPr>
+              <w:jc w:val="center"/>
+              <w:rPr>
+                <w:b/>
+              </w:rPr>
+            </w:pPr>
+            <w:r>
+              <w:rPr>
+                <w:b/>
+              </w:rPr>
+              <w:t>10</w:t>
+            </w:r>
+          </w:p>
+        </w:tc>
+        <w:tc>
+          <w:tcPr>
+            <w:tcW w:w="2394" w:type="dxa"/>
+          </w:tcPr>
+          <w:p>
+            <w:pPr>
+              <w:jc w:val="center"/>
+              <w:rPr>
+                <w:b/>
+              </w:rPr>
+            </w:pPr>
+            <w:r>
+              <w:rPr>
+                <w:b/>
+              </w:rPr>
+              <w:t>118</w:t>
+            </w:r>
+          </w:p>
+        </w:tc>
+        <w:tc>
+          <w:tcPr>
+            <w:tcW w:w="2394" w:type="dxa"/>
+          </w:tcPr>
+          <w:p>
+            <w:pPr>
+              <w:jc w:val="center"/>
+              <w:rPr>
+                <w:b/>
+                <w:sz w:val="32"/>
+              </w:rPr>
+            </w:pPr>
+            <w:r>
+              <w:rPr>
+                <w:b/>
+                <w:sz w:val="32"/>
+              </w:rPr>
+              <w:t>Not Clear</w:t>
+            </w:r>
+          </w:p>
+        </w:tc>
+      </w:tr>
+      <w:tr>
+        <w:tc>
+          <w:tcPr>
+            <w:tcW w:w="2394" w:type="dxa"/>
+          </w:tcPr>
+          <w:p>
+            <w:pPr>
+              <w:jc w:val="center"/>
+              <w:rPr>
+                <w:b/>
+              </w:rPr>
+            </w:pPr>
+            <w:r>
+              <w:rPr>
+                <w:b/>
+              </w:rPr>
+              <w:t>9</w:t>
+            </w:r>
+          </w:p>
+        </w:tc>
+        <w:tc>
+          <w:tcPr>
+            <w:tcW w:w="2394" w:type="dxa"/>
+          </w:tcPr>
+          <w:p>
+            <w:pPr>
+              <w:jc w:val="center"/>
+              <w:rPr>
+                <w:b/>
+              </w:rPr>
+            </w:pPr>
+            <w:r>
+              <w:rPr>
+                <w:b/>
+              </w:rPr>
+              <w:t>75</w:t>
+            </w:r>
+          </w:p>
+        </w:tc>
+        <w:tc>
+          <w:tcPr>
+            <w:tcW w:w="2394" w:type="dxa"/>
+          </w:tcPr>
+          <w:p>
+            <w:pPr>
+              <w:jc w:val="center"/>
+              <w:rPr>
+                <w:b/>
+              </w:rPr>
+            </w:pPr>
+            <w:r>
+              <w:rPr>
+                <w:b/>
+              </w:rPr>
+              <w:t>65</w:t>
+            </w:r>
+          </w:p>
+        </w:tc>
+        <w:tc>
+          <w:tcPr>
+            <w:tcW w:w="2394" w:type="dxa"/>
+          </w:tcPr>
+          <w:p>
+            <w:pPr>
+              <w:jc w:val="center"/>
+              <w:rPr>
+                <w:b/>
+                <w:sz w:val="32"/>
+              </w:rPr>
+            </w:pPr>
+            <w:r>
+              <w:rPr>
+                <w:b/>
+                <w:sz w:val="32"/>
+              </w:rPr>
+              <w:t>Clear</w:t>
+            </w:r>
+          </w:p>
+        </w:tc>
+      </w:tr>
+    </w:tbl>
+    <w:p>
+      <w:pPr>
+        <w:rPr>
+          <w:b/>
+          <w:sz w:val="32"/>
+        </w:rPr>
+      </w:pPr>
+    </w:p>
+    <w:p>
+      <w:pPr>
+        <w:pStyle w:val="ListParagraph"/>
+        <w:numPr>
+          <w:ilvl w:val="0"/>
+          <w:numId w:val="3"/>
+        </w:numPr>
+        <w:rPr>
+          <w:b/>
+          <w:sz w:val="32"/>
+        </w:rPr>
+      </w:pPr>
+      <w:r>
+        <w:rPr>
+          <w:b/>
+          <w:sz w:val="32"/>
+        </w:rPr>
+        <w:t xml:space="preserve">We used the EQP technique to find out the </w:t>
+      </w:r>
+      <w:proofErr w:type="spellStart"/>
+      <w:r>
+        <w:rPr>
+          <w:b/>
+          <w:sz w:val="32"/>
+        </w:rPr>
+        <w:t>testcases</w:t>
+      </w:r>
+      <w:proofErr w:type="spellEnd"/>
+      <w:r>
+        <w:rPr>
+          <w:b/>
+          <w:sz w:val="32"/>
+        </w:rPr>
+        <w:t xml:space="preserve"> because in EQP we can guess the input by knowing the output of the cause we can test the every possible output of corresponding input as in this case we applied the strong robust EQP technique to find every possible teat case to test the function properly.</w:t>
+      </w:r>
+    </w:p>
+    <w:p>
+      <w:pPr>
+        <w:pStyle w:val="ListParagraph"/>
+        <w:numPr>
+          <w:ilvl w:val="0"/>
+          <w:numId w:val="3"/>
+        </w:numPr>
+        <w:rPr>
+          <w:b/>
+          <w:sz w:val="32"/>
+        </w:rPr>
+      </w:pPr>
+      <w:r>
+        <w:rPr>
+          <w:b/>
+          <w:sz w:val="32"/>
+        </w:rPr>
+        <w:t>While in BVA we do not have any idea that if we give input than what will be</w:t>
+      </w:r>
+      <w:r>
+        <w:rPr>
+          <w:b/>
+          <w:sz w:val="32"/>
+        </w:rPr>
+        <w:t xml:space="preserve"> the output of that we provided, </w:t>
+      </w:r>
+      <w:proofErr w:type="gramStart"/>
+      <w:r>
+        <w:rPr>
+          <w:b/>
+          <w:sz w:val="32"/>
+        </w:rPr>
+        <w:t>We</w:t>
+      </w:r>
+      <w:proofErr w:type="gramEnd"/>
+      <w:r>
+        <w:rPr>
+          <w:b/>
+          <w:sz w:val="32"/>
+        </w:rPr>
+        <w:t xml:space="preserve"> </w:t>
+      </w:r>
+      <w:proofErr w:type="spellStart"/>
+      <w:r>
+        <w:rPr>
+          <w:b/>
+          <w:sz w:val="32"/>
+        </w:rPr>
+        <w:t>can not</w:t>
+      </w:r>
+      <w:proofErr w:type="spellEnd"/>
+      <w:r>
+        <w:rPr>
+          <w:b/>
+          <w:sz w:val="32"/>
+        </w:rPr>
+        <w:t xml:space="preserve"> guess the expected output in this case.</w:t>
+      </w:r>
+      <w:bookmarkStart w:id="0" w:name="_GoBack"/>
+      <w:bookmarkEnd w:id="0"/>
+    </w:p>
+    <w:p>
+      <w:pPr>
+        <w:rPr>
+          <w:b/>
+          <w:sz w:val="32"/>
+        </w:rPr>
+      </w:pPr>
+    </w:p>
     <w:sectPr>
       <w:pgSz w:w="12240" w:h="15840"/>
       <w:pgMar w:top="1440" w:right="1440" w:bottom="1440" w:left="1440" w:header="720" w:footer="720" w:gutter="0"/>
@@ -1617,9 +3185,9 @@
 <file path=word/numbering.xml><?xml version="1.0" encoding="utf-8"?>
 <w:numbering xmlns:wpc="http://schemas.microsoft.com/office/word/2010/wordprocessingCanvas" xmlns:mc="http://schemas.openxmlformats.org/markup-compatibility/2006" xmlns:o="urn:schemas-microsoft-com:office:office" xmlns:r="http://schemas.openxmlformats.org/officeDocument/2006/relationships" xmlns:m="http://schemas.openxmlformats.org/officeDocument/2006/math" xmlns:v="urn:schemas-microsoft-com:vml" xmlns:wp14="http://schemas.microsoft.com/office/word/2010/wordprocessingDrawing" xmlns:wp="http://schemas.openxmlformats.org/drawingml/2006/wordprocessingDrawing" xmlns:w10="urn:schemas-microsoft-com:office:word" xmlns:w="http://schemas.openxmlformats.org/wordprocessingml/2006/main" xmlns:w14="http://schemas.microsoft.com/office/word/2010/wordml" xmlns:wpg="http://schemas.microsoft.com/office/word/2010/wordprocessingGroup" xmlns:wpi="http://schemas.microsoft.com/office/word/2010/wordprocessingInk" xmlns:wne="http://schemas.microsoft.com/office/word/2006/wordml" xmlns:wps="http://schemas.microsoft.com/office/word/2010/wordprocessingShape" mc:Ignorable="w14 wp14">
   <w:abstractNum w:abstractNumId="0">
-    <w:nsid w:val="25B24CDC"/>
+    <w:nsid w:val="1A864AFA"/>
     <w:multiLevelType w:val="hybridMultilevel"/>
-    <w:tmpl w:val="A3A800B0"/>
+    <w:tmpl w:val="243455AC"/>
     <w:lvl w:ilvl="0" w:tplc="04090001">
       <w:start w:val="1"/>
       <w:numFmt w:val="bullet"/>
@@ -1729,8 +3297,240 @@
       </w:rPr>
     </w:lvl>
   </w:abstractNum>
+  <w:abstractNum w:abstractNumId="1">
+    <w:nsid w:val="25543BA6"/>
+    <w:multiLevelType w:val="hybridMultilevel"/>
+    <w:tmpl w:val="3642CF48"/>
+    <w:lvl w:ilvl="0" w:tplc="04090001">
+      <w:start w:val="1"/>
+      <w:numFmt w:val="bullet"/>
+      <w:lvlText w:val=""/>
+      <w:lvlJc w:val="left"/>
+      <w:pPr>
+        <w:ind w:left="720" w:hanging="360"/>
+      </w:pPr>
+      <w:rPr>
+        <w:rFonts w:ascii="Symbol" w:hAnsi="Symbol" w:hint="default"/>
+      </w:rPr>
+    </w:lvl>
+    <w:lvl w:ilvl="1" w:tplc="04090003" w:tentative="1">
+      <w:start w:val="1"/>
+      <w:numFmt w:val="bullet"/>
+      <w:lvlText w:val="o"/>
+      <w:lvlJc w:val="left"/>
+      <w:pPr>
+        <w:ind w:left="1440" w:hanging="360"/>
+      </w:pPr>
+      <w:rPr>
+        <w:rFonts w:ascii="Courier New" w:hAnsi="Courier New" w:cs="Courier New" w:hint="default"/>
+      </w:rPr>
+    </w:lvl>
+    <w:lvl w:ilvl="2" w:tplc="04090005" w:tentative="1">
+      <w:start w:val="1"/>
+      <w:numFmt w:val="bullet"/>
+      <w:lvlText w:val=""/>
+      <w:lvlJc w:val="left"/>
+      <w:pPr>
+        <w:ind w:left="2160" w:hanging="360"/>
+      </w:pPr>
+      <w:rPr>
+        <w:rFonts w:ascii="Wingdings" w:hAnsi="Wingdings" w:hint="default"/>
+      </w:rPr>
+    </w:lvl>
+    <w:lvl w:ilvl="3" w:tplc="04090001" w:tentative="1">
+      <w:start w:val="1"/>
+      <w:numFmt w:val="bullet"/>
+      <w:lvlText w:val=""/>
+      <w:lvlJc w:val="left"/>
+      <w:pPr>
+        <w:ind w:left="2880" w:hanging="360"/>
+      </w:pPr>
+      <w:rPr>
+        <w:rFonts w:ascii="Symbol" w:hAnsi="Symbol" w:hint="default"/>
+      </w:rPr>
+    </w:lvl>
+    <w:lvl w:ilvl="4" w:tplc="04090003" w:tentative="1">
+      <w:start w:val="1"/>
+      <w:numFmt w:val="bullet"/>
+      <w:lvlText w:val="o"/>
+      <w:lvlJc w:val="left"/>
+      <w:pPr>
+        <w:ind w:left="3600" w:hanging="360"/>
+      </w:pPr>
+      <w:rPr>
+        <w:rFonts w:ascii="Courier New" w:hAnsi="Courier New" w:cs="Courier New" w:hint="default"/>
+      </w:rPr>
+    </w:lvl>
+    <w:lvl w:ilvl="5" w:tplc="04090005" w:tentative="1">
+      <w:start w:val="1"/>
+      <w:numFmt w:val="bullet"/>
+      <w:lvlText w:val=""/>
+      <w:lvlJc w:val="left"/>
+      <w:pPr>
+        <w:ind w:left="4320" w:hanging="360"/>
+      </w:pPr>
+      <w:rPr>
+        <w:rFonts w:ascii="Wingdings" w:hAnsi="Wingdings" w:hint="default"/>
+      </w:rPr>
+    </w:lvl>
+    <w:lvl w:ilvl="6" w:tplc="04090001" w:tentative="1">
+      <w:start w:val="1"/>
+      <w:numFmt w:val="bullet"/>
+      <w:lvlText w:val=""/>
+      <w:lvlJc w:val="left"/>
+      <w:pPr>
+        <w:ind w:left="5040" w:hanging="360"/>
+      </w:pPr>
+      <w:rPr>
+        <w:rFonts w:ascii="Symbol" w:hAnsi="Symbol" w:hint="default"/>
+      </w:rPr>
+    </w:lvl>
+    <w:lvl w:ilvl="7" w:tplc="04090003" w:tentative="1">
+      <w:start w:val="1"/>
+      <w:numFmt w:val="bullet"/>
+      <w:lvlText w:val="o"/>
+      <w:lvlJc w:val="left"/>
+      <w:pPr>
+        <w:ind w:left="5760" w:hanging="360"/>
+      </w:pPr>
+      <w:rPr>
+        <w:rFonts w:ascii="Courier New" w:hAnsi="Courier New" w:cs="Courier New" w:hint="default"/>
+      </w:rPr>
+    </w:lvl>
+    <w:lvl w:ilvl="8" w:tplc="04090005" w:tentative="1">
+      <w:start w:val="1"/>
+      <w:numFmt w:val="bullet"/>
+      <w:lvlText w:val=""/>
+      <w:lvlJc w:val="left"/>
+      <w:pPr>
+        <w:ind w:left="6480" w:hanging="360"/>
+      </w:pPr>
+      <w:rPr>
+        <w:rFonts w:ascii="Wingdings" w:hAnsi="Wingdings" w:hint="default"/>
+      </w:rPr>
+    </w:lvl>
+  </w:abstractNum>
+  <w:abstractNum w:abstractNumId="2">
+    <w:nsid w:val="25B24CDC"/>
+    <w:multiLevelType w:val="hybridMultilevel"/>
+    <w:tmpl w:val="A3A800B0"/>
+    <w:lvl w:ilvl="0" w:tplc="04090001">
+      <w:start w:val="1"/>
+      <w:numFmt w:val="bullet"/>
+      <w:lvlText w:val=""/>
+      <w:lvlJc w:val="left"/>
+      <w:pPr>
+        <w:ind w:left="720" w:hanging="360"/>
+      </w:pPr>
+      <w:rPr>
+        <w:rFonts w:ascii="Symbol" w:hAnsi="Symbol" w:hint="default"/>
+      </w:rPr>
+    </w:lvl>
+    <w:lvl w:ilvl="1" w:tplc="04090003" w:tentative="1">
+      <w:start w:val="1"/>
+      <w:numFmt w:val="bullet"/>
+      <w:lvlText w:val="o"/>
+      <w:lvlJc w:val="left"/>
+      <w:pPr>
+        <w:ind w:left="1440" w:hanging="360"/>
+      </w:pPr>
+      <w:rPr>
+        <w:rFonts w:ascii="Courier New" w:hAnsi="Courier New" w:cs="Courier New" w:hint="default"/>
+      </w:rPr>
+    </w:lvl>
+    <w:lvl w:ilvl="2" w:tplc="04090005" w:tentative="1">
+      <w:start w:val="1"/>
+      <w:numFmt w:val="bullet"/>
+      <w:lvlText w:val=""/>
+      <w:lvlJc w:val="left"/>
+      <w:pPr>
+        <w:ind w:left="2160" w:hanging="360"/>
+      </w:pPr>
+      <w:rPr>
+        <w:rFonts w:ascii="Wingdings" w:hAnsi="Wingdings" w:hint="default"/>
+      </w:rPr>
+    </w:lvl>
+    <w:lvl w:ilvl="3" w:tplc="04090001" w:tentative="1">
+      <w:start w:val="1"/>
+      <w:numFmt w:val="bullet"/>
+      <w:lvlText w:val=""/>
+      <w:lvlJc w:val="left"/>
+      <w:pPr>
+        <w:ind w:left="2880" w:hanging="360"/>
+      </w:pPr>
+      <w:rPr>
+        <w:rFonts w:ascii="Symbol" w:hAnsi="Symbol" w:hint="default"/>
+      </w:rPr>
+    </w:lvl>
+    <w:lvl w:ilvl="4" w:tplc="04090003" w:tentative="1">
+      <w:start w:val="1"/>
+      <w:numFmt w:val="bullet"/>
+      <w:lvlText w:val="o"/>
+      <w:lvlJc w:val="left"/>
+      <w:pPr>
+        <w:ind w:left="3600" w:hanging="360"/>
+      </w:pPr>
+      <w:rPr>
+        <w:rFonts w:ascii="Courier New" w:hAnsi="Courier New" w:cs="Courier New" w:hint="default"/>
+      </w:rPr>
+    </w:lvl>
+    <w:lvl w:ilvl="5" w:tplc="04090005" w:tentative="1">
+      <w:start w:val="1"/>
+      <w:numFmt w:val="bullet"/>
+      <w:lvlText w:val=""/>
+      <w:lvlJc w:val="left"/>
+      <w:pPr>
+        <w:ind w:left="4320" w:hanging="360"/>
+      </w:pPr>
+      <w:rPr>
+        <w:rFonts w:ascii="Wingdings" w:hAnsi="Wingdings" w:hint="default"/>
+      </w:rPr>
+    </w:lvl>
+    <w:lvl w:ilvl="6" w:tplc="04090001" w:tentative="1">
+      <w:start w:val="1"/>
+      <w:numFmt w:val="bullet"/>
+      <w:lvlText w:val=""/>
+      <w:lvlJc w:val="left"/>
+      <w:pPr>
+        <w:ind w:left="5040" w:hanging="360"/>
+      </w:pPr>
+      <w:rPr>
+        <w:rFonts w:ascii="Symbol" w:hAnsi="Symbol" w:hint="default"/>
+      </w:rPr>
+    </w:lvl>
+    <w:lvl w:ilvl="7" w:tplc="04090003" w:tentative="1">
+      <w:start w:val="1"/>
+      <w:numFmt w:val="bullet"/>
+      <w:lvlText w:val="o"/>
+      <w:lvlJc w:val="left"/>
+      <w:pPr>
+        <w:ind w:left="5760" w:hanging="360"/>
+      </w:pPr>
+      <w:rPr>
+        <w:rFonts w:ascii="Courier New" w:hAnsi="Courier New" w:cs="Courier New" w:hint="default"/>
+      </w:rPr>
+    </w:lvl>
+    <w:lvl w:ilvl="8" w:tplc="04090005" w:tentative="1">
+      <w:start w:val="1"/>
+      <w:numFmt w:val="bullet"/>
+      <w:lvlText w:val=""/>
+      <w:lvlJc w:val="left"/>
+      <w:pPr>
+        <w:ind w:left="6480" w:hanging="360"/>
+      </w:pPr>
+      <w:rPr>
+        <w:rFonts w:ascii="Wingdings" w:hAnsi="Wingdings" w:hint="default"/>
+      </w:rPr>
+    </w:lvl>
+  </w:abstractNum>
   <w:num w:numId="1">
+    <w:abstractNumId w:val="2"/>
+  </w:num>
+  <w:num w:numId="2">
     <w:abstractNumId w:val="0"/>
+  </w:num>
+  <w:num w:numId="3">
+    <w:abstractNumId w:val="1"/>
   </w:num>
 </w:numbering>
 </file>
@@ -1977,6 +3777,32 @@
     <w:uiPriority w:val="99"/>
     <w:rsid w:val="00102DD6"/>
   </w:style>
+  <w:style w:type="table" w:styleId="TableGrid">
+    <w:name w:val="Table Grid"/>
+    <w:basedOn w:val="TableNormal"/>
+    <w:uiPriority w:val="59"/>
+    <w:rsid w:val="005327CF"/>
+    <w:pPr>
+      <w:spacing w:after="0" w:line="240" w:lineRule="auto"/>
+    </w:pPr>
+    <w:tblPr>
+      <w:tblInd w:w="0" w:type="dxa"/>
+      <w:tblBorders>
+        <w:top w:val="single" w:sz="4" w:space="0" w:color="auto"/>
+        <w:left w:val="single" w:sz="4" w:space="0" w:color="auto"/>
+        <w:bottom w:val="single" w:sz="4" w:space="0" w:color="auto"/>
+        <w:right w:val="single" w:sz="4" w:space="0" w:color="auto"/>
+        <w:insideH w:val="single" w:sz="4" w:space="0" w:color="auto"/>
+        <w:insideV w:val="single" w:sz="4" w:space="0" w:color="auto"/>
+      </w:tblBorders>
+      <w:tblCellMar>
+        <w:top w:w="0" w:type="dxa"/>
+        <w:left w:w="108" w:type="dxa"/>
+        <w:bottom w:w="0" w:type="dxa"/>
+        <w:right w:w="108" w:type="dxa"/>
+      </w:tblCellMar>
+    </w:tblPr>
+  </w:style>
 </w:styles>
 </file>
 
@@ -2221,6 +4047,32 @@
     <w:link w:val="Footer"/>
     <w:uiPriority w:val="99"/>
     <w:rsid w:val="00102DD6"/>
+  </w:style>
+  <w:style w:type="table" w:styleId="TableGrid">
+    <w:name w:val="Table Grid"/>
+    <w:basedOn w:val="TableNormal"/>
+    <w:uiPriority w:val="59"/>
+    <w:rsid w:val="005327CF"/>
+    <w:pPr>
+      <w:spacing w:after="0" w:line="240" w:lineRule="auto"/>
+    </w:pPr>
+    <w:tblPr>
+      <w:tblInd w:w="0" w:type="dxa"/>
+      <w:tblBorders>
+        <w:top w:val="single" w:sz="4" w:space="0" w:color="auto"/>
+        <w:left w:val="single" w:sz="4" w:space="0" w:color="auto"/>
+        <w:bottom w:val="single" w:sz="4" w:space="0" w:color="auto"/>
+        <w:right w:val="single" w:sz="4" w:space="0" w:color="auto"/>
+        <w:insideH w:val="single" w:sz="4" w:space="0" w:color="auto"/>
+        <w:insideV w:val="single" w:sz="4" w:space="0" w:color="auto"/>
+      </w:tblBorders>
+      <w:tblCellMar>
+        <w:top w:w="0" w:type="dxa"/>
+        <w:left w:w="108" w:type="dxa"/>
+        <w:bottom w:w="0" w:type="dxa"/>
+        <w:right w:w="108" w:type="dxa"/>
+      </w:tblCellMar>
+    </w:tblPr>
   </w:style>
 </w:styles>
 </file>

</xml_diff>